<commit_message>
added some additional notes on server credentials
</commit_message>
<xml_diff>
--- a/Lab4_JDBC.docx
+++ b/Lab4_JDBC.docx
@@ -33,8 +33,6 @@
         </w:rPr>
         <w:t>4</w:t>
       </w:r>
-      <w:bookmarkStart w:id="0" w:name="_GoBack"/>
-      <w:bookmarkEnd w:id="0"/>
     </w:p>
     <w:p>
       <w:pPr>
@@ -3094,9 +3092,9 @@
         <w:t>:</w:t>
       </w:r>
     </w:p>
-    <w:bookmarkStart w:id="1" w:name="OLE_LINK1"/>
-    <w:bookmarkStart w:id="2" w:name="_MON_1542414140"/>
-    <w:bookmarkEnd w:id="2"/>
+    <w:bookmarkStart w:id="0" w:name="OLE_LINK1"/>
+    <w:bookmarkStart w:id="1" w:name="_MON_1542414140"/>
+    <w:bookmarkEnd w:id="1"/>
     <w:p>
       <w:pPr>
         <w:bidi w:val="0"/>
@@ -3137,11 +3135,11 @@
           <v:shape id="_x0000_i1025" type="#_x0000_t75" style="width:468.3pt;height:21.3pt" o:ole="">
             <v:imagedata r:id="rId13" o:title=""/>
           </v:shape>
-          <o:OLEObject Type="Embed" ProgID="Word.OpenDocumentText.12" ShapeID="_x0000_i1025" DrawAspect="Content" ObjectID="_1615259759" r:id="rId14"/>
+          <o:OLEObject Type="Embed" ProgID="Word.OpenDocumentText.12" ShapeID="_x0000_i1025" DrawAspect="Content" ObjectID="_1615261923" r:id="rId14"/>
         </w:object>
       </w:r>
     </w:p>
-    <w:bookmarkEnd w:id="1"/>
+    <w:bookmarkEnd w:id="0"/>
     <w:p>
       <w:pPr>
         <w:spacing w:after="0" w:line="360" w:lineRule="auto"/>
@@ -3222,8 +3220,8 @@
         <w:t xml:space="preserve"> ולכן נרשום:</w:t>
       </w:r>
     </w:p>
-    <w:bookmarkStart w:id="3" w:name="_MON_1542414187"/>
-    <w:bookmarkEnd w:id="3"/>
+    <w:bookmarkStart w:id="2" w:name="_MON_1542414187"/>
+    <w:bookmarkEnd w:id="2"/>
     <w:p>
       <w:pPr>
         <w:bidi w:val="0"/>
@@ -3244,7 +3242,7 @@
           <v:shape id="_x0000_i1026" type="#_x0000_t75" style="width:468.3pt;height:21.3pt" o:ole="">
             <v:imagedata r:id="rId15" o:title=""/>
           </v:shape>
-          <o:OLEObject Type="Embed" ProgID="Word.OpenDocumentText.12" ShapeID="_x0000_i1026" DrawAspect="Content" ObjectID="_1615259760" r:id="rId16"/>
+          <o:OLEObject Type="Embed" ProgID="Word.OpenDocumentText.12" ShapeID="_x0000_i1026" DrawAspect="Content" ObjectID="_1615261924" r:id="rId16"/>
         </w:object>
       </w:r>
     </w:p>
@@ -3311,9 +3309,9 @@
         <w:t>:</w:t>
       </w:r>
     </w:p>
-    <w:bookmarkStart w:id="4" w:name="OLE_LINK3"/>
-    <w:bookmarkStart w:id="5" w:name="_MON_1542414248"/>
-    <w:bookmarkEnd w:id="5"/>
+    <w:bookmarkStart w:id="3" w:name="OLE_LINK3"/>
+    <w:bookmarkStart w:id="4" w:name="_MON_1542414248"/>
+    <w:bookmarkEnd w:id="4"/>
     <w:p>
       <w:pPr>
         <w:bidi w:val="0"/>
@@ -3334,11 +3332,11 @@
           <v:shape id="_x0000_i1027" type="#_x0000_t75" style="width:468.3pt;height:21.3pt" o:ole="">
             <v:imagedata r:id="rId17" o:title=""/>
           </v:shape>
-          <o:OLEObject Type="Embed" ProgID="Word.OpenDocumentText.12" ShapeID="_x0000_i1027" DrawAspect="Content" ObjectID="_1615259761" r:id="rId18"/>
+          <o:OLEObject Type="Embed" ProgID="Word.OpenDocumentText.12" ShapeID="_x0000_i1027" DrawAspect="Content" ObjectID="_1615261925" r:id="rId18"/>
         </w:object>
       </w:r>
     </w:p>
-    <w:bookmarkEnd w:id="4"/>
+    <w:bookmarkEnd w:id="3"/>
     <w:p>
       <w:pPr>
         <w:spacing w:after="0" w:line="360" w:lineRule="auto"/>
@@ -3420,9 +3418,9 @@
         <w:t xml:space="preserve"> דבר שמחייב בנוסף לרושמו במערכת ההפעלה.</w:t>
       </w:r>
     </w:p>
-    <w:bookmarkStart w:id="6" w:name="OLE_LINK4"/>
-    <w:bookmarkStart w:id="7" w:name="_MON_1542414310"/>
-    <w:bookmarkEnd w:id="7"/>
+    <w:bookmarkStart w:id="5" w:name="OLE_LINK4"/>
+    <w:bookmarkStart w:id="6" w:name="_MON_1542414310"/>
+    <w:bookmarkEnd w:id="6"/>
     <w:p>
       <w:pPr>
         <w:bidi w:val="0"/>
@@ -3444,11 +3442,11 @@
           <v:shape id="_x0000_i1028" type="#_x0000_t75" style="width:468.3pt;height:21.3pt" o:ole="">
             <v:imagedata r:id="rId19" o:title=""/>
           </v:shape>
-          <o:OLEObject Type="Embed" ProgID="Word.OpenDocumentText.12" ShapeID="_x0000_i1028" DrawAspect="Content" ObjectID="_1615259762" r:id="rId20"/>
+          <o:OLEObject Type="Embed" ProgID="Word.OpenDocumentText.12" ShapeID="_x0000_i1028" DrawAspect="Content" ObjectID="_1615261926" r:id="rId20"/>
         </w:object>
       </w:r>
     </w:p>
-    <w:bookmarkEnd w:id="6"/>
+    <w:bookmarkEnd w:id="5"/>
     <w:p>
       <w:pPr>
         <w:spacing w:after="0" w:line="360" w:lineRule="auto"/>
@@ -3506,8 +3504,8 @@
         <w:t>:</w:t>
       </w:r>
     </w:p>
-    <w:bookmarkStart w:id="8" w:name="_MON_1542384997"/>
-    <w:bookmarkEnd w:id="8"/>
+    <w:bookmarkStart w:id="7" w:name="_MON_1542384997"/>
+    <w:bookmarkEnd w:id="7"/>
     <w:p>
       <w:pPr>
         <w:spacing w:after="0" w:line="360" w:lineRule="auto"/>
@@ -3529,7 +3527,7 @@
           <v:shape id="_x0000_i1029" type="#_x0000_t75" style="width:489pt;height:118.1pt" o:ole="">
             <v:imagedata r:id="rId21" o:title=""/>
           </v:shape>
-          <o:OLEObject Type="Embed" ProgID="Word.OpenDocumentText.12" ShapeID="_x0000_i1029" DrawAspect="Content" ObjectID="_1615259763" r:id="rId22"/>
+          <o:OLEObject Type="Embed" ProgID="Word.OpenDocumentText.12" ShapeID="_x0000_i1029" DrawAspect="Content" ObjectID="_1615261927" r:id="rId22"/>
         </w:object>
       </w:r>
     </w:p>
@@ -3936,8 +3934,8 @@
         <w:t xml:space="preserve"> לא קיימת במסד ונרצה ליצור אותה (כמובן בהנחה נוספת שיש לנו הרשאה במסד ליצירת טבלאות):</w:t>
       </w:r>
     </w:p>
-    <w:bookmarkStart w:id="9" w:name="_MON_1542386234"/>
-    <w:bookmarkEnd w:id="9"/>
+    <w:bookmarkStart w:id="8" w:name="_MON_1542386234"/>
+    <w:bookmarkEnd w:id="8"/>
     <w:p>
       <w:pPr>
         <w:spacing w:after="0" w:line="360" w:lineRule="auto"/>
@@ -3959,7 +3957,7 @@
           <v:shape id="_x0000_i1030" type="#_x0000_t75" style="width:468.3pt;height:102.55pt" o:ole="">
             <v:imagedata r:id="rId23" o:title=""/>
           </v:shape>
-          <o:OLEObject Type="Embed" ProgID="Word.OpenDocumentText.12" ShapeID="_x0000_i1030" DrawAspect="Content" ObjectID="_1615259764" r:id="rId24"/>
+          <o:OLEObject Type="Embed" ProgID="Word.OpenDocumentText.12" ShapeID="_x0000_i1030" DrawAspect="Content" ObjectID="_1615261928" r:id="rId24"/>
         </w:object>
       </w:r>
     </w:p>
@@ -4228,8 +4226,8 @@
         <w:t>דוגמא להכנסת נתונים לטבלה:</w:t>
       </w:r>
     </w:p>
-    <w:bookmarkStart w:id="10" w:name="_MON_1542386774"/>
-    <w:bookmarkEnd w:id="10"/>
+    <w:bookmarkStart w:id="9" w:name="_MON_1542386774"/>
+    <w:bookmarkEnd w:id="9"/>
     <w:p>
       <w:pPr>
         <w:spacing w:after="0" w:line="360" w:lineRule="auto"/>
@@ -4251,7 +4249,7 @@
           <v:shape id="_x0000_i1031" type="#_x0000_t75" style="width:6in;height:35.15pt" o:ole="">
             <v:imagedata r:id="rId25" o:title=""/>
           </v:shape>
-          <o:OLEObject Type="Embed" ProgID="Word.OpenDocumentText.12" ShapeID="_x0000_i1031" DrawAspect="Content" ObjectID="_1615259765" r:id="rId26"/>
+          <o:OLEObject Type="Embed" ProgID="Word.OpenDocumentText.12" ShapeID="_x0000_i1031" DrawAspect="Content" ObjectID="_1615261929" r:id="rId26"/>
         </w:object>
       </w:r>
     </w:p>
@@ -4483,8 +4481,8 @@
         <w:t xml:space="preserve"> נניח נרצה להריץ שאילתא המוצאת את מוצרי הקפה שמחירם קטן שווה ל-8.99 ₪:</w:t>
       </w:r>
     </w:p>
-    <w:bookmarkStart w:id="11" w:name="_MON_1542405020"/>
-    <w:bookmarkEnd w:id="11"/>
+    <w:bookmarkStart w:id="10" w:name="_MON_1542405020"/>
+    <w:bookmarkEnd w:id="10"/>
     <w:p>
       <w:pPr>
         <w:spacing w:after="0" w:line="360" w:lineRule="auto"/>
@@ -4506,7 +4504,7 @@
           <v:shape id="_x0000_i1032" type="#_x0000_t75" style="width:468.3pt;height:55.85pt" o:ole="">
             <v:imagedata r:id="rId27" o:title=""/>
           </v:shape>
-          <o:OLEObject Type="Embed" ProgID="Word.OpenDocumentText.12" ShapeID="_x0000_i1032" DrawAspect="Content" ObjectID="_1615259766" r:id="rId28"/>
+          <o:OLEObject Type="Embed" ProgID="Word.OpenDocumentText.12" ShapeID="_x0000_i1032" DrawAspect="Content" ObjectID="_1615261930" r:id="rId28"/>
         </w:object>
       </w:r>
     </w:p>
@@ -4793,8 +4791,8 @@
         <w:t xml:space="preserve"> את תוצאת השאילתא מדוגמה קודמת:</w:t>
       </w:r>
     </w:p>
-    <w:bookmarkStart w:id="12" w:name="_MON_1542407012"/>
-    <w:bookmarkEnd w:id="12"/>
+    <w:bookmarkStart w:id="11" w:name="_MON_1542407012"/>
+    <w:bookmarkEnd w:id="11"/>
     <w:p>
       <w:pPr>
         <w:spacing w:after="0" w:line="360" w:lineRule="auto"/>
@@ -4817,7 +4815,7 @@
           <v:shape id="_x0000_i1033" type="#_x0000_t75" style="width:468.3pt;height:55.85pt" o:ole="">
             <v:imagedata r:id="rId29" o:title=""/>
           </v:shape>
-          <o:OLEObject Type="Embed" ProgID="Word.OpenDocumentText.12" ShapeID="_x0000_i1033" DrawAspect="Content" ObjectID="_1615259767" r:id="rId30"/>
+          <o:OLEObject Type="Embed" ProgID="Word.OpenDocumentText.12" ShapeID="_x0000_i1033" DrawAspect="Content" ObjectID="_1615261931" r:id="rId30"/>
         </w:object>
       </w:r>
     </w:p>
@@ -5584,8 +5582,8 @@
         <w:t xml:space="preserve"> </w:t>
       </w:r>
     </w:p>
-    <w:bookmarkStart w:id="13" w:name="_MON_1542408516"/>
-    <w:bookmarkEnd w:id="13"/>
+    <w:bookmarkStart w:id="12" w:name="_MON_1542408516"/>
+    <w:bookmarkEnd w:id="12"/>
     <w:p>
       <w:pPr>
         <w:spacing w:after="0" w:line="360" w:lineRule="auto"/>
@@ -5607,7 +5605,7 @@
           <v:shape id="_x0000_i1034" type="#_x0000_t75" style="width:468.3pt;height:32.25pt" o:ole="">
             <v:imagedata r:id="rId33" o:title=""/>
           </v:shape>
-          <o:OLEObject Type="Embed" ProgID="Word.OpenDocumentText.12" ShapeID="_x0000_i1034" DrawAspect="Content" ObjectID="_1615259768" r:id="rId34"/>
+          <o:OLEObject Type="Embed" ProgID="Word.OpenDocumentText.12" ShapeID="_x0000_i1034" DrawAspect="Content" ObjectID="_1615261932" r:id="rId34"/>
         </w:object>
       </w:r>
       <w:r>
@@ -5637,8 +5635,8 @@
         <w:t xml:space="preserve"> את סך המכירות להיום ל-30(יח' מכירה)</w:t>
       </w:r>
     </w:p>
-    <w:bookmarkStart w:id="14" w:name="_MON_1542408840"/>
-    <w:bookmarkEnd w:id="14"/>
+    <w:bookmarkStart w:id="13" w:name="_MON_1542408840"/>
+    <w:bookmarkEnd w:id="13"/>
     <w:p>
       <w:pPr>
         <w:spacing w:after="0" w:line="360" w:lineRule="auto"/>
@@ -5660,7 +5658,7 @@
           <v:shape id="_x0000_i1035" type="#_x0000_t75" style="width:468.3pt;height:44.35pt" o:ole="">
             <v:imagedata r:id="rId35" o:title=""/>
           </v:shape>
-          <o:OLEObject Type="Embed" ProgID="Word.OpenDocumentText.12" ShapeID="_x0000_i1035" DrawAspect="Content" ObjectID="_1615259769" r:id="rId36"/>
+          <o:OLEObject Type="Embed" ProgID="Word.OpenDocumentText.12" ShapeID="_x0000_i1035" DrawAspect="Content" ObjectID="_1615261933" r:id="rId36"/>
         </w:object>
       </w:r>
       <w:r>
@@ -5914,8 +5912,8 @@
         <w:t>דוגמא:</w:t>
       </w:r>
     </w:p>
-    <w:bookmarkStart w:id="15" w:name="_MON_1542409489"/>
-    <w:bookmarkEnd w:id="15"/>
+    <w:bookmarkStart w:id="14" w:name="_MON_1542409489"/>
+    <w:bookmarkEnd w:id="14"/>
     <w:p>
       <w:pPr>
         <w:spacing w:after="0" w:line="360" w:lineRule="auto"/>
@@ -5939,7 +5937,7 @@
           <v:shape id="_x0000_i1036" type="#_x0000_t75" style="width:468.3pt;height:184.9pt" o:ole="">
             <v:imagedata r:id="rId37" o:title=""/>
           </v:shape>
-          <o:OLEObject Type="Embed" ProgID="Word.OpenDocumentText.12" ShapeID="_x0000_i1036" DrawAspect="Content" ObjectID="_1615259770" r:id="rId38"/>
+          <o:OLEObject Type="Embed" ProgID="Word.OpenDocumentText.12" ShapeID="_x0000_i1036" DrawAspect="Content" ObjectID="_1615261934" r:id="rId38"/>
         </w:object>
       </w:r>
     </w:p>
@@ -6014,8 +6012,8 @@
         <w:t>באופן דומה ניתן הכניס רשומות חדשות לטבלה או למחוק רשומות מטבלה.</w:t>
       </w:r>
     </w:p>
-    <w:bookmarkStart w:id="16" w:name="_MON_1542410693"/>
-    <w:bookmarkEnd w:id="16"/>
+    <w:bookmarkStart w:id="15" w:name="_MON_1542410693"/>
+    <w:bookmarkEnd w:id="15"/>
     <w:p>
       <w:pPr>
         <w:spacing w:after="0" w:line="360" w:lineRule="auto"/>
@@ -6044,7 +6042,7 @@
           <v:shape id="_x0000_i1037" type="#_x0000_t75" style="width:468.3pt;height:129pt" o:ole="">
             <v:imagedata r:id="rId39" o:title=""/>
           </v:shape>
-          <o:OLEObject Type="Embed" ProgID="Word.OpenDocumentText.12" ShapeID="_x0000_i1037" DrawAspect="Content" ObjectID="_1615259771" r:id="rId40"/>
+          <o:OLEObject Type="Embed" ProgID="Word.OpenDocumentText.12" ShapeID="_x0000_i1037" DrawAspect="Content" ObjectID="_1615261935" r:id="rId40"/>
         </w:object>
       </w:r>
     </w:p>
@@ -6259,8 +6257,8 @@
         <w:t xml:space="preserve"> בצורה הבאה יתכן ותיזרק חריגה:</w:t>
       </w:r>
     </w:p>
-    <w:bookmarkStart w:id="17" w:name="_MON_1542411180"/>
-    <w:bookmarkEnd w:id="17"/>
+    <w:bookmarkStart w:id="16" w:name="_MON_1542411180"/>
+    <w:bookmarkEnd w:id="16"/>
     <w:p>
       <w:pPr>
         <w:spacing w:after="0" w:line="360" w:lineRule="auto"/>
@@ -6282,7 +6280,7 @@
           <v:shape id="_x0000_i1038" type="#_x0000_t75" style="width:468.3pt;height:66.8pt" o:ole="">
             <v:imagedata r:id="rId41" o:title=""/>
           </v:shape>
-          <o:OLEObject Type="Embed" ProgID="Word.OpenDocumentText.12" ShapeID="_x0000_i1038" DrawAspect="Content" ObjectID="_1615259772" r:id="rId42"/>
+          <o:OLEObject Type="Embed" ProgID="Word.OpenDocumentText.12" ShapeID="_x0000_i1038" DrawAspect="Content" ObjectID="_1615261936" r:id="rId42"/>
         </w:object>
       </w:r>
       <w:r>
@@ -6563,6 +6561,50 @@
                                 <w:t>/</w:t>
                               </w:r>
                             </w:hyperlink>
+                          </w:p>
+                          <w:p>
+                            <w:pPr>
+                              <w:pStyle w:val="ListParagraph"/>
+                              <w:numPr>
+                                <w:ilvl w:val="1"/>
+                                <w:numId w:val="22"/>
+                              </w:numPr>
+                            </w:pPr>
+                            <w:r>
+                              <w:rPr>
+                                <w:rFonts w:hint="cs"/>
+                                <w:rtl/>
+                              </w:rPr>
+                              <w:t xml:space="preserve">יש משמעות לפרטי ההתחברות, שימו לב שאתם מעדכנים את הקוד בתוך סקריפט </w:t>
+                            </w:r>
+                            <w:r>
+                              <w:rPr>
+                                <w:rFonts w:hint="cs"/>
+                              </w:rPr>
+                              <w:t>SQL</w:t>
+                            </w:r>
+                            <w:r>
+                              <w:rPr>
+                                <w:rFonts w:hint="cs"/>
+                                <w:rtl/>
+                              </w:rPr>
+                              <w:t xml:space="preserve"> וקובץ </w:t>
+                            </w:r>
+                            <w:r>
+                              <w:rPr>
+                                <w:rFonts w:hint="cs"/>
+                              </w:rPr>
+                              <w:t>JAVA</w:t>
+                            </w:r>
+                            <w:r>
+                              <w:rPr>
+                                <w:rFonts w:hint="cs"/>
+                                <w:rtl/>
+                              </w:rPr>
+                              <w:t xml:space="preserve"> בהתאם.</w:t>
+                            </w:r>
+                            <w:bookmarkStart w:id="17" w:name="_GoBack"/>
+                            <w:bookmarkEnd w:id="17"/>
                           </w:p>
                           <w:p>
                             <w:pPr>
@@ -7286,6 +7328,50 @@
                       <w:pPr>
                         <w:pStyle w:val="ListParagraph"/>
                         <w:numPr>
+                          <w:ilvl w:val="1"/>
+                          <w:numId w:val="22"/>
+                        </w:numPr>
+                      </w:pPr>
+                      <w:r>
+                        <w:rPr>
+                          <w:rFonts w:hint="cs"/>
+                          <w:rtl/>
+                        </w:rPr>
+                        <w:t xml:space="preserve">יש משמעות לפרטי ההתחברות, שימו לב שאתם מעדכנים את הקוד בתוך סקריפט </w:t>
+                      </w:r>
+                      <w:r>
+                        <w:rPr>
+                          <w:rFonts w:hint="cs"/>
+                        </w:rPr>
+                        <w:t>SQL</w:t>
+                      </w:r>
+                      <w:r>
+                        <w:rPr>
+                          <w:rFonts w:hint="cs"/>
+                          <w:rtl/>
+                        </w:rPr>
+                        <w:t xml:space="preserve"> וקובץ </w:t>
+                      </w:r>
+                      <w:r>
+                        <w:rPr>
+                          <w:rFonts w:hint="cs"/>
+                        </w:rPr>
+                        <w:t>JAVA</w:t>
+                      </w:r>
+                      <w:r>
+                        <w:rPr>
+                          <w:rFonts w:hint="cs"/>
+                          <w:rtl/>
+                        </w:rPr>
+                        <w:t xml:space="preserve"> בהתאם.</w:t>
+                      </w:r>
+                      <w:bookmarkStart w:id="18" w:name="_GoBack"/>
+                      <w:bookmarkEnd w:id="18"/>
+                    </w:p>
+                    <w:p>
+                      <w:pPr>
+                        <w:pStyle w:val="ListParagraph"/>
+                        <w:numPr>
                           <w:ilvl w:val="0"/>
                           <w:numId w:val="22"/>
                         </w:numPr>
@@ -7841,8 +7927,8 @@
           </mc:Fallback>
         </mc:AlternateContent>
       </w:r>
-      <w:bookmarkStart w:id="18" w:name="_MON_1542411645"/>
-      <w:bookmarkEnd w:id="18"/>
+      <w:bookmarkStart w:id="19" w:name="_MON_1542411645"/>
+      <w:bookmarkEnd w:id="19"/>
       <w:r>
         <w:rPr>
           <w:rFonts w:ascii="David" w:hAnsi="David" w:cs="David"/>
@@ -7853,7 +7939,7 @@
           <v:shape id="_x0000_i1039" type="#_x0000_t75" style="width:468.3pt;height:55.85pt" o:ole="">
             <v:imagedata r:id="rId49" o:title=""/>
           </v:shape>
-          <o:OLEObject Type="Embed" ProgID="Word.OpenDocumentText.12" ShapeID="_x0000_i1039" DrawAspect="Content" ObjectID="_1615259773" r:id="rId50"/>
+          <o:OLEObject Type="Embed" ProgID="Word.OpenDocumentText.12" ShapeID="_x0000_i1039" DrawAspect="Content" ObjectID="_1615261937" r:id="rId50"/>
         </w:object>
       </w:r>
     </w:p>
@@ -7930,7 +8016,7 @@
             <w:noProof/>
             <w:rtl/>
           </w:rPr>
-          <w:t>1</w:t>
+          <w:t>8</w:t>
         </w:r>
         <w:r>
           <w:rPr>
@@ -11191,7 +11277,7 @@
 </file>
 
 <file path=customXml/itemProps1.xml><?xml version="1.0" encoding="utf-8"?>
-<ds:datastoreItem xmlns:ds="http://schemas.openxmlformats.org/officeDocument/2006/customXml" ds:itemID="{75D98AFE-988E-46EC-BC56-B85B5429739A}">
+<ds:datastoreItem xmlns:ds="http://schemas.openxmlformats.org/officeDocument/2006/customXml" ds:itemID="{ECE3BF87-BCB5-44AC-A29E-3A899047569D}">
   <ds:schemaRefs>
     <ds:schemaRef ds:uri="http://schemas.openxmlformats.org/officeDocument/2006/bibliography"/>
   </ds:schemaRefs>

</xml_diff>